<commit_message>
00.00.12 Modification du document en mode formulaire pour Microsoft Word.
</commit_message>
<xml_diff>
--- a/FSE.docx
+++ b/FSE.docx
@@ -38,7 +38,7 @@
                     </pic:cNvPicPr>
                   </pic:nvPicPr>
                   <pic:blipFill>
-                    <a:blip r:embed="rId6" cstate="print">
+                    <a:blip r:embed="rId8" cstate="print">
                       <a:extLst>
                         <a:ext uri="{28A0092B-C50C-407E-A947-70E740481C1C}">
                           <a14:useLocalDpi xmlns:a14="http://schemas.microsoft.com/office/drawing/2010/main" val="0"/>
@@ -349,7 +349,7 @@
                   <o:lock v:ext="edit" aspectratio="t"/>
                 </v:shapetype>
                 <v:shape id="_x0000_i1025" type="#_x0000_t75" alt="Ligne de signature Microsoft Office..." style="width:152.25pt;height:34.5pt">
-                  <v:imagedata r:id="rId7" o:title=""/>
+                  <v:imagedata r:id="rId9" o:title=""/>
                   <o:lock v:ext="edit" ungrouping="t" rotation="t" cropping="t" verticies="t" text="t" grouping="t"/>
                   <o:signatureline v:ext="edit" id="{779C9A4C-890D-42C2-B5AB-57B3514E1215}" provid="{00000000-0000-0000-0000-000000000000}" issignatureline="t"/>
                 </v:shape>
@@ -360,9 +360,6 @@
         <w:sdt>
           <w:sdtPr>
             <w:id w:val="-1348317158"/>
-            <w:placeholder>
-              <w:docPart w:val="DefaultPlaceholder_1082065160"/>
-            </w:placeholder>
             <w:showingPlcHdr/>
             <w:date>
               <w:dateFormat w:val="yyyy-MM-dd"/>
@@ -500,7 +497,7 @@
             <w:r>
               <w:pict>
                 <v:shape id="_x0000_i1026" type="#_x0000_t75" alt="Ligne de signature Microsoft Office..." style="width:152.25pt;height:34.5pt">
-                  <v:imagedata r:id="rId7" o:title=""/>
+                  <v:imagedata r:id="rId9" o:title=""/>
                   <o:lock v:ext="edit" ungrouping="t" rotation="t" cropping="t" verticies="t" text="t" grouping="t"/>
                   <o:signatureline v:ext="edit" id="{04268C66-5BF1-4708-9B28-4215785A5CA6}" provid="{00000000-0000-0000-0000-000000000000}" issignatureline="t"/>
                 </v:shape>
@@ -511,9 +508,6 @@
         <w:sdt>
           <w:sdtPr>
             <w:id w:val="502319509"/>
-            <w:placeholder>
-              <w:docPart w:val="DefaultPlaceholder_1082065160"/>
-            </w:placeholder>
             <w:showingPlcHdr/>
             <w:date>
               <w:dateFormat w:val="yyyy-MM-dd"/>
@@ -651,7 +645,7 @@
             <w:r>
               <w:pict>
                 <v:shape id="_x0000_i1027" type="#_x0000_t75" alt="Ligne de signature Microsoft Office..." style="width:152.25pt;height:34.5pt">
-                  <v:imagedata r:id="rId7" o:title=""/>
+                  <v:imagedata r:id="rId9" o:title=""/>
                   <o:lock v:ext="edit" ungrouping="t" rotation="t" cropping="t" verticies="t" text="t" grouping="t"/>
                   <o:signatureline v:ext="edit" id="{B7FD7D13-3825-49EC-A9D8-2A7F67C09D46}" provid="{00000000-0000-0000-0000-000000000000}" issignatureline="t"/>
                 </v:shape>
@@ -662,9 +656,6 @@
         <w:sdt>
           <w:sdtPr>
             <w:id w:val="-1306467350"/>
-            <w:placeholder>
-              <w:docPart w:val="DefaultPlaceholder_1082065160"/>
-            </w:placeholder>
             <w:showingPlcHdr/>
             <w:date>
               <w:dateFormat w:val="yyyy-MM-dd"/>
@@ -802,7 +793,7 @@
             <w:r>
               <w:pict>
                 <v:shape id="_x0000_i1028" type="#_x0000_t75" alt="Ligne de signature Microsoft Office..." style="width:152.25pt;height:34.5pt">
-                  <v:imagedata r:id="rId7" o:title=""/>
+                  <v:imagedata r:id="rId9" o:title=""/>
                   <o:lock v:ext="edit" ungrouping="t" rotation="t" cropping="t" verticies="t" text="t" grouping="t"/>
                   <o:signatureline v:ext="edit" id="{CDAC90E3-E68E-415F-8F95-CD484833029D}" provid="{00000000-0000-0000-0000-000000000000}" issignatureline="t"/>
                 </v:shape>
@@ -813,9 +804,6 @@
         <w:sdt>
           <w:sdtPr>
             <w:id w:val="-377243549"/>
-            <w:placeholder>
-              <w:docPart w:val="DefaultPlaceholder_1082065160"/>
-            </w:placeholder>
             <w:showingPlcHdr/>
             <w:date>
               <w:dateFormat w:val="yyyy-MM-dd"/>
@@ -972,8 +960,6 @@
           </w:sdt>
           <w:p/>
         </w:tc>
-        <w:bookmarkStart w:id="4" w:name="_GoBack"/>
-        <w:bookmarkEnd w:id="4"/>
       </w:tr>
       <w:tr>
         <w:tc>
@@ -1225,9 +1211,6 @@
         <w:sdt>
           <w:sdtPr>
             <w:id w:val="235372065"/>
-            <w:placeholder>
-              <w:docPart w:val="DefaultPlaceholder_1082065160"/>
-            </w:placeholder>
             <w:showingPlcHdr/>
             <w:date>
               <w:dateFormat w:val="yyyy-MM-dd"/>
@@ -1350,11 +1333,11 @@
       <w:pPr>
         <w:pStyle w:val="Titre3"/>
       </w:pPr>
-      <w:bookmarkStart w:id="5" w:name="_Toc433633448"/>
+      <w:bookmarkStart w:id="4" w:name="_Toc433633448"/>
       <w:r>
         <w:t>Déploiement fichier</w:t>
       </w:r>
-      <w:bookmarkEnd w:id="5"/>
+      <w:bookmarkEnd w:id="4"/>
     </w:p>
     <w:tbl>
       <w:tblPr>
@@ -1683,11 +1666,11 @@
       <w:pPr>
         <w:pStyle w:val="Titre3"/>
       </w:pPr>
-      <w:bookmarkStart w:id="6" w:name="_Toc433633449"/>
+      <w:bookmarkStart w:id="5" w:name="_Toc433633449"/>
       <w:r>
         <w:t>Questionnaire</w:t>
       </w:r>
-      <w:bookmarkEnd w:id="6"/>
+      <w:bookmarkEnd w:id="5"/>
     </w:p>
     <w:tbl>
       <w:tblPr>
@@ -2030,7 +2013,7 @@
       <w:pPr>
         <w:pStyle w:val="Titre1"/>
       </w:pPr>
-      <w:bookmarkStart w:id="7" w:name="_Toc433633450"/>
+      <w:bookmarkStart w:id="6" w:name="_Toc433633450"/>
       <w:r>
         <w:rPr>
           <w:noProof/>
@@ -2063,7 +2046,7 @@
                     </pic:cNvPicPr>
                   </pic:nvPicPr>
                   <pic:blipFill>
-                    <a:blip r:embed="rId6" cstate="print">
+                    <a:blip r:embed="rId8" cstate="print">
                       <a:extLst>
                         <a:ext uri="{28A0092B-C50C-407E-A947-70E740481C1C}">
                           <a14:useLocalDpi xmlns:a14="http://schemas.microsoft.com/office/drawing/2010/main" val="0"/>
@@ -2103,7 +2086,7 @@
       <w:r>
         <w:t>La structure du cours</w:t>
       </w:r>
-      <w:bookmarkEnd w:id="7"/>
+      <w:bookmarkEnd w:id="6"/>
     </w:p>
     <w:p>
       <w:r>
@@ -2156,7 +2139,7 @@
                               </pic:cNvPicPr>
                             </pic:nvPicPr>
                             <pic:blipFill>
-                              <a:blip r:embed="rId8">
+                              <a:blip r:embed="rId10">
                                 <a:extLst>
                                   <a:ext uri="{28A0092B-C50C-407E-A947-70E740481C1C}">
                                     <a14:useLocalDpi xmlns:a14="http://schemas.microsoft.com/office/drawing/2010/main" val="0"/>
@@ -2197,18 +2180,21 @@
     <w:p>
       <w:pPr>
         <w:sectPr>
+          <w:footerReference w:type="default" r:id="rId11"/>
           <w:pgSz w:w="12240" w:h="15840"/>
           <w:pgMar w:top="1440" w:right="1800" w:bottom="1440" w:left="1800" w:header="708" w:footer="708" w:gutter="0"/>
           <w:cols w:space="708"/>
           <w:docGrid w:linePitch="360"/>
         </w:sectPr>
       </w:pPr>
+      <w:bookmarkStart w:id="7" w:name="_GoBack"/>
     </w:p>
     <w:p>
       <w:pPr>
         <w:pStyle w:val="Titre1"/>
       </w:pPr>
       <w:bookmarkStart w:id="8" w:name="_Toc433633451"/>
+      <w:bookmarkEnd w:id="7"/>
       <w:r>
         <w:rPr>
           <w:noProof/>
@@ -2241,7 +2227,7 @@
                     </pic:cNvPicPr>
                   </pic:nvPicPr>
                   <pic:blipFill>
-                    <a:blip r:embed="rId6" cstate="print">
+                    <a:blip r:embed="rId8" cstate="print">
                       <a:extLst>
                         <a:ext uri="{28A0092B-C50C-407E-A947-70E740481C1C}">
                           <a14:useLocalDpi xmlns:a14="http://schemas.microsoft.com/office/drawing/2010/main" val="0"/>
@@ -3376,7 +3362,7 @@
                     </pic:cNvPicPr>
                   </pic:nvPicPr>
                   <pic:blipFill>
-                    <a:blip r:embed="rId6" cstate="print">
+                    <a:blip r:embed="rId8" cstate="print">
                       <a:extLst>
                         <a:ext uri="{28A0092B-C50C-407E-A947-70E740481C1C}">
                           <a14:useLocalDpi xmlns:a14="http://schemas.microsoft.com/office/drawing/2010/main" val="0"/>
@@ -4039,7 +4025,7 @@
                               </pic:cNvPicPr>
                             </pic:nvPicPr>
                             <pic:blipFill>
-                              <a:blip r:embed="rId8">
+                              <a:blip r:embed="rId10">
                                 <a:extLst>
                                   <a:ext uri="{28A0092B-C50C-407E-A947-70E740481C1C}">
                                     <a14:useLocalDpi xmlns:a14="http://schemas.microsoft.com/office/drawing/2010/main" val="0"/>
@@ -5387,6 +5373,99 @@
     </w:sectPr>
   </w:body>
 </w:document>
+</file>
+
+<file path=word/endnotes.xml><?xml version="1.0" encoding="utf-8"?>
+<w:endnotes xmlns:wpc="http://schemas.microsoft.com/office/word/2010/wordprocessingCanvas" xmlns:mc="http://schemas.openxmlformats.org/markup-compatibility/2006" xmlns:o="urn:schemas-microsoft-com:office:office" xmlns:r="http://schemas.openxmlformats.org/officeDocument/2006/relationships" xmlns:m="http://schemas.openxmlformats.org/officeDocument/2006/math" xmlns:v="urn:schemas-microsoft-com:vml" xmlns:wp14="http://schemas.microsoft.com/office/word/2010/wordprocessingDrawing" xmlns:wp="http://schemas.openxmlformats.org/drawingml/2006/wordprocessingDrawing" xmlns:w10="urn:schemas-microsoft-com:office:word" xmlns:w="http://schemas.openxmlformats.org/wordprocessingml/2006/main" xmlns:w14="http://schemas.microsoft.com/office/word/2010/wordml" xmlns:wpg="http://schemas.microsoft.com/office/word/2010/wordprocessingGroup" xmlns:wpi="http://schemas.microsoft.com/office/word/2010/wordprocessingInk" xmlns:wne="http://schemas.microsoft.com/office/word/2006/wordml" xmlns:wps="http://schemas.microsoft.com/office/word/2010/wordprocessingShape" mc:Ignorable="w14 wp14">
+  <w:endnote w:type="separator" w:id="-1">
+    <w:p>
+      <w:pPr>
+        <w:spacing w:after="0" w:line="240" w:lineRule="auto"/>
+      </w:pPr>
+      <w:r>
+        <w:separator/>
+      </w:r>
+    </w:p>
+  </w:endnote>
+  <w:endnote w:type="continuationSeparator" w:id="0">
+    <w:p>
+      <w:pPr>
+        <w:spacing w:after="0" w:line="240" w:lineRule="auto"/>
+      </w:pPr>
+      <w:r>
+        <w:continuationSeparator/>
+      </w:r>
+    </w:p>
+  </w:endnote>
+</w:endnotes>
+</file>
+
+<file path=word/footer1.xml><?xml version="1.0" encoding="utf-8"?>
+<w:ftr xmlns:wpc="http://schemas.microsoft.com/office/word/2010/wordprocessingCanvas" xmlns:mc="http://schemas.openxmlformats.org/markup-compatibility/2006" xmlns:o="urn:schemas-microsoft-com:office:office" xmlns:r="http://schemas.openxmlformats.org/officeDocument/2006/relationships" xmlns:m="http://schemas.openxmlformats.org/officeDocument/2006/math" xmlns:v="urn:schemas-microsoft-com:vml" xmlns:wp14="http://schemas.microsoft.com/office/word/2010/wordprocessingDrawing" xmlns:wp="http://schemas.openxmlformats.org/drawingml/2006/wordprocessingDrawing" xmlns:w10="urn:schemas-microsoft-com:office:word" xmlns:w="http://schemas.openxmlformats.org/wordprocessingml/2006/main" xmlns:w14="http://schemas.microsoft.com/office/word/2010/wordml" xmlns:wpg="http://schemas.microsoft.com/office/word/2010/wordprocessingGroup" xmlns:wpi="http://schemas.microsoft.com/office/word/2010/wordprocessingInk" xmlns:wne="http://schemas.microsoft.com/office/word/2006/wordml" xmlns:wps="http://schemas.microsoft.com/office/word/2010/wordprocessingShape" mc:Ignorable="w14 wp14">
+  <w:p>
+    <w:pPr>
+      <w:pStyle w:val="Pieddepage"/>
+    </w:pPr>
+    <w:r>
+      <w:t>Version formulaire 00.00.12</w:t>
+    </w:r>
+  </w:p>
+  <w:p>
+    <w:pPr>
+      <w:pStyle w:val="Pieddepage"/>
+    </w:pPr>
+    <w:r>
+      <w:t xml:space="preserve">Version du scénarimage </w:t>
+    </w:r>
+    <w:sdt>
+      <w:sdtPr>
+        <w:id w:val="807217348"/>
+        <w:placeholder>
+          <w:docPart w:val="DefaultPlaceholder_1082065158"/>
+        </w:placeholder>
+        <w:showingPlcHdr/>
+      </w:sdtPr>
+      <w:sdtContent>
+        <w:r>
+          <w:rPr>
+            <w:rStyle w:val="Textedelespacerserv"/>
+          </w:rPr>
+          <w:t>Cliquez ici pour taper du texte.</w:t>
+        </w:r>
+      </w:sdtContent>
+    </w:sdt>
+  </w:p>
+  <w:p>
+    <w:pPr>
+      <w:pStyle w:val="Pieddepage"/>
+    </w:pPr>
+  </w:p>
+</w:ftr>
+</file>
+
+<file path=word/footnotes.xml><?xml version="1.0" encoding="utf-8"?>
+<w:footnotes xmlns:wpc="http://schemas.microsoft.com/office/word/2010/wordprocessingCanvas" xmlns:mc="http://schemas.openxmlformats.org/markup-compatibility/2006" xmlns:o="urn:schemas-microsoft-com:office:office" xmlns:r="http://schemas.openxmlformats.org/officeDocument/2006/relationships" xmlns:m="http://schemas.openxmlformats.org/officeDocument/2006/math" xmlns:v="urn:schemas-microsoft-com:vml" xmlns:wp14="http://schemas.microsoft.com/office/word/2010/wordprocessingDrawing" xmlns:wp="http://schemas.openxmlformats.org/drawingml/2006/wordprocessingDrawing" xmlns:w10="urn:schemas-microsoft-com:office:word" xmlns:w="http://schemas.openxmlformats.org/wordprocessingml/2006/main" xmlns:w14="http://schemas.microsoft.com/office/word/2010/wordml" xmlns:wpg="http://schemas.microsoft.com/office/word/2010/wordprocessingGroup" xmlns:wpi="http://schemas.microsoft.com/office/word/2010/wordprocessingInk" xmlns:wne="http://schemas.microsoft.com/office/word/2006/wordml" xmlns:wps="http://schemas.microsoft.com/office/word/2010/wordprocessingShape" mc:Ignorable="w14 wp14">
+  <w:footnote w:type="separator" w:id="-1">
+    <w:p>
+      <w:pPr>
+        <w:spacing w:after="0" w:line="240" w:lineRule="auto"/>
+      </w:pPr>
+      <w:r>
+        <w:separator/>
+      </w:r>
+    </w:p>
+  </w:footnote>
+  <w:footnote w:type="continuationSeparator" w:id="0">
+    <w:p>
+      <w:pPr>
+        <w:spacing w:after="0" w:line="240" w:lineRule="auto"/>
+      </w:pPr>
+      <w:r>
+        <w:continuationSeparator/>
+      </w:r>
+    </w:p>
+  </w:footnote>
+</w:footnotes>
 </file>
 
 <file path=word/styles.xml><?xml version="1.0" encoding="utf-8"?>
@@ -5912,6 +5991,58 @@
     <w:rsid w:val="007E3E98"/>
     <w:rPr>
       <w:color w:val="808080"/>
+    </w:rPr>
+  </w:style>
+  <w:style w:type="paragraph" w:styleId="En-tte">
+    <w:name w:val="header"/>
+    <w:basedOn w:val="Normal"/>
+    <w:link w:val="En-tteCar"/>
+    <w:uiPriority w:val="99"/>
+    <w:unhideWhenUsed/>
+    <w:rsid w:val="007D6F69"/>
+    <w:pPr>
+      <w:tabs>
+        <w:tab w:val="center" w:pos="4320"/>
+        <w:tab w:val="right" w:pos="8640"/>
+      </w:tabs>
+      <w:spacing w:after="0" w:line="240" w:lineRule="auto"/>
+    </w:pPr>
+  </w:style>
+  <w:style w:type="character" w:customStyle="1" w:styleId="En-tteCar">
+    <w:name w:val="En-tête Car"/>
+    <w:basedOn w:val="Policepardfaut"/>
+    <w:link w:val="En-tte"/>
+    <w:uiPriority w:val="99"/>
+    <w:rsid w:val="007D6F69"/>
+    <w:rPr>
+      <w:rFonts w:ascii="Arial" w:hAnsi="Arial"/>
+      <w:sz w:val="20"/>
+    </w:rPr>
+  </w:style>
+  <w:style w:type="paragraph" w:styleId="Pieddepage">
+    <w:name w:val="footer"/>
+    <w:basedOn w:val="Normal"/>
+    <w:link w:val="PieddepageCar"/>
+    <w:uiPriority w:val="99"/>
+    <w:unhideWhenUsed/>
+    <w:rsid w:val="007D6F69"/>
+    <w:pPr>
+      <w:tabs>
+        <w:tab w:val="center" w:pos="4320"/>
+        <w:tab w:val="right" w:pos="8640"/>
+      </w:tabs>
+      <w:spacing w:after="0" w:line="240" w:lineRule="auto"/>
+    </w:pPr>
+  </w:style>
+  <w:style w:type="character" w:customStyle="1" w:styleId="PieddepageCar">
+    <w:name w:val="Pied de page Car"/>
+    <w:basedOn w:val="Policepardfaut"/>
+    <w:link w:val="Pieddepage"/>
+    <w:uiPriority w:val="99"/>
+    <w:rsid w:val="007D6F69"/>
+    <w:rPr>
+      <w:rFonts w:ascii="Arial" w:hAnsi="Arial"/>
+      <w:sz w:val="20"/>
     </w:rPr>
   </w:style>
 </w:styles>
@@ -6442,6 +6573,58 @@
       <w:color w:val="808080"/>
     </w:rPr>
   </w:style>
+  <w:style w:type="paragraph" w:styleId="En-tte">
+    <w:name w:val="header"/>
+    <w:basedOn w:val="Normal"/>
+    <w:link w:val="En-tteCar"/>
+    <w:uiPriority w:val="99"/>
+    <w:unhideWhenUsed/>
+    <w:rsid w:val="007D6F69"/>
+    <w:pPr>
+      <w:tabs>
+        <w:tab w:val="center" w:pos="4320"/>
+        <w:tab w:val="right" w:pos="8640"/>
+      </w:tabs>
+      <w:spacing w:after="0" w:line="240" w:lineRule="auto"/>
+    </w:pPr>
+  </w:style>
+  <w:style w:type="character" w:customStyle="1" w:styleId="En-tteCar">
+    <w:name w:val="En-tête Car"/>
+    <w:basedOn w:val="Policepardfaut"/>
+    <w:link w:val="En-tte"/>
+    <w:uiPriority w:val="99"/>
+    <w:rsid w:val="007D6F69"/>
+    <w:rPr>
+      <w:rFonts w:ascii="Arial" w:hAnsi="Arial"/>
+      <w:sz w:val="20"/>
+    </w:rPr>
+  </w:style>
+  <w:style w:type="paragraph" w:styleId="Pieddepage">
+    <w:name w:val="footer"/>
+    <w:basedOn w:val="Normal"/>
+    <w:link w:val="PieddepageCar"/>
+    <w:uiPriority w:val="99"/>
+    <w:unhideWhenUsed/>
+    <w:rsid w:val="007D6F69"/>
+    <w:pPr>
+      <w:tabs>
+        <w:tab w:val="center" w:pos="4320"/>
+        <w:tab w:val="right" w:pos="8640"/>
+      </w:tabs>
+      <w:spacing w:after="0" w:line="240" w:lineRule="auto"/>
+    </w:pPr>
+  </w:style>
+  <w:style w:type="character" w:customStyle="1" w:styleId="PieddepageCar">
+    <w:name w:val="Pied de page Car"/>
+    <w:basedOn w:val="Policepardfaut"/>
+    <w:link w:val="Pieddepage"/>
+    <w:uiPriority w:val="99"/>
+    <w:rsid w:val="007D6F69"/>
+    <w:rPr>
+      <w:rFonts w:ascii="Arial" w:hAnsi="Arial"/>
+      <w:sz w:val="20"/>
+    </w:rPr>
+  </w:style>
 </w:styles>
 </file>
 
@@ -6552,6 +6735,8 @@
     <w:rsid w:val="001275F0"/>
     <w:rsid w:val="0034183A"/>
     <w:rsid w:val="00B551F2"/>
+    <w:rsid w:val="00D27E95"/>
+    <w:rsid w:val="00EE509B"/>
   </w:rsids>
   <m:mathPr>
     <m:mathFont m:val="Cambria Math"/>
@@ -6778,6 +6963,10 @@
     <w:name w:val="7D018C395FF64281BE755BD1CC9F0A67"/>
     <w:rsid w:val="001275F0"/>
   </w:style>
+  <w:style w:type="paragraph" w:customStyle="1" w:styleId="B3EE660A57574A618093B9AAB44F782F">
+    <w:name w:val="B3EE660A57574A618093B9AAB44F782F"/>
+    <w:rsid w:val="00D27E95"/>
+  </w:style>
 </w:styles>
 </file>
 
@@ -6985,6 +7174,10 @@
   <w:style w:type="paragraph" w:customStyle="1" w:styleId="7D018C395FF64281BE755BD1CC9F0A67">
     <w:name w:val="7D018C395FF64281BE755BD1CC9F0A67"/>
     <w:rsid w:val="001275F0"/>
+  </w:style>
+  <w:style w:type="paragraph" w:customStyle="1" w:styleId="B3EE660A57574A618093B9AAB44F782F">
+    <w:name w:val="B3EE660A57574A618093B9AAB44F782F"/>
+    <w:rsid w:val="00D27E95"/>
   </w:style>
 </w:styles>
 </file>
@@ -7251,7 +7444,7 @@
   <a:extraClrSchemeLst/>
   <a:extLst>
     <a:ext uri="{05A4C25C-085E-4340-85A3-A5531E510DB2}">
-      <thm15:themeFamily xmlns="" xmlns:thm15="http://schemas.microsoft.com/office/thememl/2012/main" name="Office Theme" id="{62F939B6-93AF-4DB8-9C6B-D6C7DFDC589F}" vid="{4A3C46E8-61CC-4603-A589-7422A47A8E4A}"/>
+      <thm15:themeFamily xmlns:thm15="http://schemas.microsoft.com/office/thememl/2012/main" xmlns="" name="Office Theme" id="{62F939B6-93AF-4DB8-9C6B-D6C7DFDC589F}" vid="{4A3C46E8-61CC-4603-A589-7422A47A8E4A}"/>
     </a:ext>
   </a:extLst>
 </a:theme>
@@ -7262,7 +7455,7 @@
 </file>
 
 <file path=customXml/itemProps1.xml><?xml version="1.0" encoding="utf-8"?>
-<ds:datastoreItem xmlns:ds="http://schemas.openxmlformats.org/officeDocument/2006/customXml" ds:itemID="{3FE7D7ED-C3EB-4ED3-A78E-49E7FEDE8DC7}">
+<ds:datastoreItem xmlns:ds="http://schemas.openxmlformats.org/officeDocument/2006/customXml" ds:itemID="{87174238-B4AA-4B5D-B73D-2063AB32201E}">
   <ds:schemaRefs>
     <ds:schemaRef ds:uri="http://schemas.openxmlformats.org/officeDocument/2006/bibliography"/>
   </ds:schemaRefs>

</xml_diff>